<commit_message>
Update Technical Design V0.2.docx
</commit_message>
<xml_diff>
--- a/Documents/Technical Design V0.2.docx
+++ b/Documents/Technical Design V0.2.docx
@@ -203,25 +203,614 @@
           </w:p>
         </w:tc>
       </w:tr>
+      <w:tr>
+        <w:tc>
+          <w:tcPr>
+            <w:cnfStyle w:val="001000000000" w:firstRow="0" w:lastRow="0" w:firstColumn="1" w:lastColumn="0" w:oddVBand="0" w:evenVBand="0" w:oddHBand="0" w:evenHBand="0" w:firstRowFirstColumn="0" w:firstRowLastColumn="0" w:lastRowFirstColumn="0" w:lastRowLastColumn="0"/>
+            <w:tcW w:w="3132" w:type="dxa"/>
+          </w:tcPr>
+          <w:p>
+            <w:r>
+              <w:t>0.4</w:t>
+            </w:r>
+          </w:p>
+        </w:tc>
+        <w:tc>
+          <w:tcPr>
+            <w:tcW w:w="3132" w:type="dxa"/>
+          </w:tcPr>
+          <w:p>
+            <w:pPr>
+              <w:cnfStyle w:val="000000000000" w:firstRow="0" w:lastRow="0" w:firstColumn="0" w:lastColumn="0" w:oddVBand="0" w:evenVBand="0" w:oddHBand="0" w:evenHBand="0" w:firstRowFirstColumn="0" w:firstRowLastColumn="0" w:lastRowFirstColumn="0" w:lastRowLastColumn="0"/>
+            </w:pPr>
+            <w:r>
+              <w:t>05 May 24</w:t>
+            </w:r>
+          </w:p>
+        </w:tc>
+        <w:tc>
+          <w:tcPr>
+            <w:tcW w:w="3132" w:type="dxa"/>
+          </w:tcPr>
+          <w:p>
+            <w:pPr>
+              <w:cnfStyle w:val="000000000000" w:firstRow="0" w:lastRow="0" w:firstColumn="0" w:lastColumn="0" w:oddVBand="0" w:evenVBand="0" w:oddHBand="0" w:evenHBand="0" w:firstRowFirstColumn="0" w:firstRowLastColumn="0" w:lastRowFirstColumn="0" w:lastRowLastColumn="0"/>
+            </w:pPr>
+            <w:r>
+              <w:t xml:space="preserve">Add </w:t>
+            </w:r>
+            <w:proofErr w:type="spellStart"/>
+            <w:r>
+              <w:t>yml</w:t>
+            </w:r>
+            <w:proofErr w:type="spellEnd"/>
+            <w:r>
+              <w:t xml:space="preserve"> file.</w:t>
+            </w:r>
+          </w:p>
+        </w:tc>
+      </w:tr>
     </w:tbl>
     <w:p/>
+    <w:p>
+      <w:r>
+        <w:br w:type="page"/>
+      </w:r>
+    </w:p>
+    <w:p/>
+    <w:sdt>
+      <w:sdtPr>
+        <w:id w:val="1849818599"/>
+        <w:docPartObj>
+          <w:docPartGallery w:val="Table of Contents"/>
+          <w:docPartUnique/>
+        </w:docPartObj>
+      </w:sdtPr>
+      <w:sdtEndPr>
+        <w:rPr>
+          <w:rFonts w:asciiTheme="minorHAnsi" w:eastAsiaTheme="minorHAnsi" w:hAnsiTheme="minorHAnsi" w:cstheme="minorBidi"/>
+          <w:b/>
+          <w:bCs/>
+          <w:noProof/>
+          <w:color w:val="auto"/>
+          <w:kern w:val="2"/>
+          <w:sz w:val="22"/>
+          <w:szCs w:val="22"/>
+          <w14:ligatures w14:val="standardContextual"/>
+        </w:rPr>
+      </w:sdtEndPr>
+      <w:sdtContent>
+        <w:p>
+          <w:pPr>
+            <w:pStyle w:val="TOCHeading"/>
+          </w:pPr>
+          <w:r>
+            <w:t>Contents</w:t>
+          </w:r>
+        </w:p>
+        <w:p>
+          <w:pPr>
+            <w:pStyle w:val="TOC1"/>
+            <w:tabs>
+              <w:tab w:val="right" w:leader="dot" w:pos="9396"/>
+            </w:tabs>
+            <w:rPr>
+              <w:noProof/>
+            </w:rPr>
+          </w:pPr>
+          <w:r>
+            <w:fldChar w:fldCharType="begin"/>
+          </w:r>
+          <w:r>
+            <w:instrText xml:space="preserve"> TOC \o "1-3" \h \z \u </w:instrText>
+          </w:r>
+          <w:r>
+            <w:fldChar w:fldCharType="separate"/>
+          </w:r>
+          <w:hyperlink w:anchor="_Toc165819213" w:history="1">
+            <w:r>
+              <w:rPr>
+                <w:rStyle w:val="Hyperlink"/>
+                <w:noProof/>
+              </w:rPr>
+              <w:t>System Architecture</w:t>
+            </w:r>
+            <w:r>
+              <w:rPr>
+                <w:noProof/>
+                <w:webHidden/>
+              </w:rPr>
+              <w:tab/>
+            </w:r>
+            <w:r>
+              <w:rPr>
+                <w:noProof/>
+                <w:webHidden/>
+              </w:rPr>
+              <w:fldChar w:fldCharType="begin"/>
+            </w:r>
+            <w:r>
+              <w:rPr>
+                <w:noProof/>
+                <w:webHidden/>
+              </w:rPr>
+              <w:instrText xml:space="preserve"> PAGEREF _Toc165819213 \h </w:instrText>
+            </w:r>
+            <w:r>
+              <w:rPr>
+                <w:noProof/>
+                <w:webHidden/>
+              </w:rPr>
+            </w:r>
+            <w:r>
+              <w:rPr>
+                <w:noProof/>
+                <w:webHidden/>
+              </w:rPr>
+              <w:fldChar w:fldCharType="separate"/>
+            </w:r>
+            <w:r>
+              <w:rPr>
+                <w:noProof/>
+                <w:webHidden/>
+              </w:rPr>
+              <w:t>1</w:t>
+            </w:r>
+            <w:r>
+              <w:rPr>
+                <w:noProof/>
+                <w:webHidden/>
+              </w:rPr>
+              <w:fldChar w:fldCharType="end"/>
+            </w:r>
+          </w:hyperlink>
+        </w:p>
+        <w:p>
+          <w:pPr>
+            <w:pStyle w:val="TOC2"/>
+            <w:tabs>
+              <w:tab w:val="right" w:leader="dot" w:pos="9396"/>
+            </w:tabs>
+            <w:rPr>
+              <w:noProof/>
+            </w:rPr>
+          </w:pPr>
+          <w:hyperlink w:anchor="_Toc165819214" w:history="1">
+            <w:r>
+              <w:rPr>
+                <w:rStyle w:val="Hyperlink"/>
+                <w:noProof/>
+              </w:rPr>
+              <w:t>Level 1: System Context</w:t>
+            </w:r>
+            <w:r>
+              <w:rPr>
+                <w:noProof/>
+                <w:webHidden/>
+              </w:rPr>
+              <w:tab/>
+            </w:r>
+            <w:r>
+              <w:rPr>
+                <w:noProof/>
+                <w:webHidden/>
+              </w:rPr>
+              <w:fldChar w:fldCharType="begin"/>
+            </w:r>
+            <w:r>
+              <w:rPr>
+                <w:noProof/>
+                <w:webHidden/>
+              </w:rPr>
+              <w:instrText xml:space="preserve"> PAGEREF _Toc165819214 \h </w:instrText>
+            </w:r>
+            <w:r>
+              <w:rPr>
+                <w:noProof/>
+                <w:webHidden/>
+              </w:rPr>
+            </w:r>
+            <w:r>
+              <w:rPr>
+                <w:noProof/>
+                <w:webHidden/>
+              </w:rPr>
+              <w:fldChar w:fldCharType="separate"/>
+            </w:r>
+            <w:r>
+              <w:rPr>
+                <w:noProof/>
+                <w:webHidden/>
+              </w:rPr>
+              <w:t>1</w:t>
+            </w:r>
+            <w:r>
+              <w:rPr>
+                <w:noProof/>
+                <w:webHidden/>
+              </w:rPr>
+              <w:fldChar w:fldCharType="end"/>
+            </w:r>
+          </w:hyperlink>
+        </w:p>
+        <w:p>
+          <w:pPr>
+            <w:pStyle w:val="TOC2"/>
+            <w:tabs>
+              <w:tab w:val="right" w:leader="dot" w:pos="9396"/>
+            </w:tabs>
+            <w:rPr>
+              <w:noProof/>
+            </w:rPr>
+          </w:pPr>
+          <w:hyperlink w:anchor="_Toc165819215" w:history="1">
+            <w:r>
+              <w:rPr>
+                <w:rStyle w:val="Hyperlink"/>
+                <w:noProof/>
+              </w:rPr>
+              <w:t>Level 2: Containers</w:t>
+            </w:r>
+            <w:r>
+              <w:rPr>
+                <w:noProof/>
+                <w:webHidden/>
+              </w:rPr>
+              <w:tab/>
+            </w:r>
+            <w:r>
+              <w:rPr>
+                <w:noProof/>
+                <w:webHidden/>
+              </w:rPr>
+              <w:fldChar w:fldCharType="begin"/>
+            </w:r>
+            <w:r>
+              <w:rPr>
+                <w:noProof/>
+                <w:webHidden/>
+              </w:rPr>
+              <w:instrText xml:space="preserve"> PAGEREF _Toc165819215 \h </w:instrText>
+            </w:r>
+            <w:r>
+              <w:rPr>
+                <w:noProof/>
+                <w:webHidden/>
+              </w:rPr>
+            </w:r>
+            <w:r>
+              <w:rPr>
+                <w:noProof/>
+                <w:webHidden/>
+              </w:rPr>
+              <w:fldChar w:fldCharType="separate"/>
+            </w:r>
+            <w:r>
+              <w:rPr>
+                <w:noProof/>
+                <w:webHidden/>
+              </w:rPr>
+              <w:t>2</w:t>
+            </w:r>
+            <w:r>
+              <w:rPr>
+                <w:noProof/>
+                <w:webHidden/>
+              </w:rPr>
+              <w:fldChar w:fldCharType="end"/>
+            </w:r>
+          </w:hyperlink>
+        </w:p>
+        <w:p>
+          <w:pPr>
+            <w:pStyle w:val="TOC2"/>
+            <w:tabs>
+              <w:tab w:val="right" w:leader="dot" w:pos="9396"/>
+            </w:tabs>
+            <w:rPr>
+              <w:noProof/>
+            </w:rPr>
+          </w:pPr>
+          <w:hyperlink w:anchor="_Toc165819216" w:history="1">
+            <w:r>
+              <w:rPr>
+                <w:rStyle w:val="Hyperlink"/>
+                <w:noProof/>
+              </w:rPr>
+              <w:t>Level 3: Component</w:t>
+            </w:r>
+            <w:r>
+              <w:rPr>
+                <w:noProof/>
+                <w:webHidden/>
+              </w:rPr>
+              <w:tab/>
+            </w:r>
+            <w:r>
+              <w:rPr>
+                <w:noProof/>
+                <w:webHidden/>
+              </w:rPr>
+              <w:fldChar w:fldCharType="begin"/>
+            </w:r>
+            <w:r>
+              <w:rPr>
+                <w:noProof/>
+                <w:webHidden/>
+              </w:rPr>
+              <w:instrText xml:space="preserve"> PAGEREF _Toc165819216 \h </w:instrText>
+            </w:r>
+            <w:r>
+              <w:rPr>
+                <w:noProof/>
+                <w:webHidden/>
+              </w:rPr>
+            </w:r>
+            <w:r>
+              <w:rPr>
+                <w:noProof/>
+                <w:webHidden/>
+              </w:rPr>
+              <w:fldChar w:fldCharType="separate"/>
+            </w:r>
+            <w:r>
+              <w:rPr>
+                <w:noProof/>
+                <w:webHidden/>
+              </w:rPr>
+              <w:t>3</w:t>
+            </w:r>
+            <w:r>
+              <w:rPr>
+                <w:noProof/>
+                <w:webHidden/>
+              </w:rPr>
+              <w:fldChar w:fldCharType="end"/>
+            </w:r>
+          </w:hyperlink>
+        </w:p>
+        <w:p>
+          <w:pPr>
+            <w:pStyle w:val="TOC2"/>
+            <w:tabs>
+              <w:tab w:val="right" w:leader="dot" w:pos="9396"/>
+            </w:tabs>
+            <w:rPr>
+              <w:noProof/>
+            </w:rPr>
+          </w:pPr>
+          <w:hyperlink w:anchor="_Toc165819217" w:history="1">
+            <w:r>
+              <w:rPr>
+                <w:rStyle w:val="Hyperlink"/>
+                <w:noProof/>
+              </w:rPr>
+              <w:t>Level 4: Code</w:t>
+            </w:r>
+            <w:r>
+              <w:rPr>
+                <w:noProof/>
+                <w:webHidden/>
+              </w:rPr>
+              <w:tab/>
+            </w:r>
+            <w:r>
+              <w:rPr>
+                <w:noProof/>
+                <w:webHidden/>
+              </w:rPr>
+              <w:fldChar w:fldCharType="begin"/>
+            </w:r>
+            <w:r>
+              <w:rPr>
+                <w:noProof/>
+                <w:webHidden/>
+              </w:rPr>
+              <w:instrText xml:space="preserve"> PAGEREF _Toc165819217 \h </w:instrText>
+            </w:r>
+            <w:r>
+              <w:rPr>
+                <w:noProof/>
+                <w:webHidden/>
+              </w:rPr>
+            </w:r>
+            <w:r>
+              <w:rPr>
+                <w:noProof/>
+                <w:webHidden/>
+              </w:rPr>
+              <w:fldChar w:fldCharType="separate"/>
+            </w:r>
+            <w:r>
+              <w:rPr>
+                <w:noProof/>
+                <w:webHidden/>
+              </w:rPr>
+              <w:t>5</w:t>
+            </w:r>
+            <w:r>
+              <w:rPr>
+                <w:noProof/>
+                <w:webHidden/>
+              </w:rPr>
+              <w:fldChar w:fldCharType="end"/>
+            </w:r>
+          </w:hyperlink>
+        </w:p>
+        <w:p>
+          <w:pPr>
+            <w:pStyle w:val="TOC1"/>
+            <w:tabs>
+              <w:tab w:val="right" w:leader="dot" w:pos="9396"/>
+            </w:tabs>
+            <w:rPr>
+              <w:noProof/>
+            </w:rPr>
+          </w:pPr>
+          <w:hyperlink w:anchor="_Toc165819218" w:history="1">
+            <w:r>
+              <w:rPr>
+                <w:rStyle w:val="Hyperlink"/>
+                <w:noProof/>
+              </w:rPr>
+              <w:t>CI pipeline</w:t>
+            </w:r>
+            <w:r>
+              <w:rPr>
+                <w:noProof/>
+                <w:webHidden/>
+              </w:rPr>
+              <w:tab/>
+            </w:r>
+            <w:r>
+              <w:rPr>
+                <w:noProof/>
+                <w:webHidden/>
+              </w:rPr>
+              <w:fldChar w:fldCharType="begin"/>
+            </w:r>
+            <w:r>
+              <w:rPr>
+                <w:noProof/>
+                <w:webHidden/>
+              </w:rPr>
+              <w:instrText xml:space="preserve"> PAGEREF _Toc165819218 \h </w:instrText>
+            </w:r>
+            <w:r>
+              <w:rPr>
+                <w:noProof/>
+                <w:webHidden/>
+              </w:rPr>
+            </w:r>
+            <w:r>
+              <w:rPr>
+                <w:noProof/>
+                <w:webHidden/>
+              </w:rPr>
+              <w:fldChar w:fldCharType="separate"/>
+            </w:r>
+            <w:r>
+              <w:rPr>
+                <w:noProof/>
+                <w:webHidden/>
+              </w:rPr>
+              <w:t>5</w:t>
+            </w:r>
+            <w:r>
+              <w:rPr>
+                <w:noProof/>
+                <w:webHidden/>
+              </w:rPr>
+              <w:fldChar w:fldCharType="end"/>
+            </w:r>
+          </w:hyperlink>
+        </w:p>
+        <w:p>
+          <w:pPr>
+            <w:pStyle w:val="TOC2"/>
+            <w:tabs>
+              <w:tab w:val="right" w:leader="dot" w:pos="9396"/>
+            </w:tabs>
+            <w:rPr>
+              <w:noProof/>
+            </w:rPr>
+          </w:pPr>
+          <w:hyperlink w:anchor="_Toc165819219" w:history="1">
+            <w:r>
+              <w:rPr>
+                <w:rStyle w:val="Hyperlink"/>
+                <w:noProof/>
+              </w:rPr>
+              <w:t>YML file</w:t>
+            </w:r>
+            <w:r>
+              <w:rPr>
+                <w:noProof/>
+                <w:webHidden/>
+              </w:rPr>
+              <w:tab/>
+            </w:r>
+            <w:r>
+              <w:rPr>
+                <w:noProof/>
+                <w:webHidden/>
+              </w:rPr>
+              <w:fldChar w:fldCharType="begin"/>
+            </w:r>
+            <w:r>
+              <w:rPr>
+                <w:noProof/>
+                <w:webHidden/>
+              </w:rPr>
+              <w:instrText xml:space="preserve"> PAGEREF _Toc165819219 \h </w:instrText>
+            </w:r>
+            <w:r>
+              <w:rPr>
+                <w:noProof/>
+                <w:webHidden/>
+              </w:rPr>
+            </w:r>
+            <w:r>
+              <w:rPr>
+                <w:noProof/>
+                <w:webHidden/>
+              </w:rPr>
+              <w:fldChar w:fldCharType="separate"/>
+            </w:r>
+            <w:r>
+              <w:rPr>
+                <w:noProof/>
+                <w:webHidden/>
+              </w:rPr>
+              <w:t>6</w:t>
+            </w:r>
+            <w:r>
+              <w:rPr>
+                <w:noProof/>
+                <w:webHidden/>
+              </w:rPr>
+              <w:fldChar w:fldCharType="end"/>
+            </w:r>
+          </w:hyperlink>
+        </w:p>
+        <w:p>
+          <w:r>
+            <w:rPr>
+              <w:b/>
+              <w:bCs/>
+              <w:noProof/>
+            </w:rPr>
+            <w:fldChar w:fldCharType="end"/>
+          </w:r>
+        </w:p>
+      </w:sdtContent>
+    </w:sdt>
+    <w:p>
+      <w:r>
+        <w:br w:type="page"/>
+      </w:r>
+    </w:p>
     <w:p/>
     <w:p>
       <w:pPr>
         <w:pStyle w:val="Heading1"/>
       </w:pPr>
+      <w:bookmarkStart w:id="0" w:name="_Toc165819213"/>
       <w:r>
         <w:t>System Architecture</w:t>
       </w:r>
+      <w:bookmarkEnd w:id="0"/>
     </w:p>
     <w:p/>
     <w:p>
       <w:pPr>
         <w:pStyle w:val="Heading2"/>
       </w:pPr>
+      <w:bookmarkStart w:id="1" w:name="_Toc165819214"/>
       <w:r>
         <w:t>Level 1: System Context</w:t>
       </w:r>
+      <w:bookmarkEnd w:id="1"/>
     </w:p>
     <w:p/>
     <w:p>
@@ -236,7 +825,6 @@
         <w:rPr>
           <w:noProof/>
         </w:rPr>
-        <w:lastRenderedPageBreak/>
         <w:drawing>
           <wp:inline distT="0" distB="0" distL="0" distR="0" wp14:anchorId="4F555D15" wp14:editId="19736345">
             <wp:extent cx="4640580" cy="4864015"/>
@@ -253,7 +841,7 @@
                     <pic:cNvPicPr/>
                   </pic:nvPicPr>
                   <pic:blipFill rotWithShape="1">
-                    <a:blip r:embed="rId4">
+                    <a:blip r:embed="rId5">
                       <a:extLst>
                         <a:ext uri="{28A0092B-C50C-407E-A947-70E740481C1C}">
                           <a14:useLocalDpi xmlns:a14="http://schemas.microsoft.com/office/drawing/2010/main" val="0"/>
@@ -292,9 +880,11 @@
       <w:pPr>
         <w:pStyle w:val="Heading2"/>
       </w:pPr>
+      <w:bookmarkStart w:id="2" w:name="_Toc165819215"/>
       <w:r>
         <w:t>Level 2: Containers</w:t>
       </w:r>
+      <w:bookmarkEnd w:id="2"/>
     </w:p>
     <w:p/>
     <w:p>
@@ -326,7 +916,7 @@
                     <pic:cNvPicPr/>
                   </pic:nvPicPr>
                   <pic:blipFill rotWithShape="1">
-                    <a:blip r:embed="rId5">
+                    <a:blip r:embed="rId6">
                       <a:extLst>
                         <a:ext uri="{28A0092B-C50C-407E-A947-70E740481C1C}">
                           <a14:useLocalDpi xmlns:a14="http://schemas.microsoft.com/office/drawing/2010/main" val="0"/>
@@ -365,9 +955,11 @@
       <w:pPr>
         <w:pStyle w:val="Heading2"/>
       </w:pPr>
+      <w:bookmarkStart w:id="3" w:name="_Toc165819216"/>
       <w:r>
         <w:t>Level 3: Component</w:t>
       </w:r>
+      <w:bookmarkEnd w:id="3"/>
     </w:p>
     <w:p/>
     <w:p>
@@ -399,7 +991,7 @@
                     <pic:cNvPicPr/>
                   </pic:nvPicPr>
                   <pic:blipFill rotWithShape="1">
-                    <a:blip r:embed="rId6">
+                    <a:blip r:embed="rId7">
                       <a:extLst>
                         <a:ext uri="{28A0092B-C50C-407E-A947-70E740481C1C}">
                           <a14:useLocalDpi xmlns:a14="http://schemas.microsoft.com/office/drawing/2010/main" val="0"/>
@@ -438,9 +1030,11 @@
       <w:pPr>
         <w:pStyle w:val="Heading2"/>
       </w:pPr>
+      <w:bookmarkStart w:id="4" w:name="_Toc165819217"/>
       <w:r>
         <w:t>Level 4: Code</w:t>
       </w:r>
+      <w:bookmarkEnd w:id="4"/>
     </w:p>
     <w:p>
       <w:pPr>
@@ -470,7 +1064,7 @@
                     <pic:cNvPicPr/>
                   </pic:nvPicPr>
                   <pic:blipFill rotWithShape="1">
-                    <a:blip r:embed="rId7" cstate="print">
+                    <a:blip r:embed="rId8" cstate="print">
                       <a:extLst>
                         <a:ext uri="{28A0092B-C50C-407E-A947-70E740481C1C}">
                           <a14:useLocalDpi xmlns:a14="http://schemas.microsoft.com/office/drawing/2010/main" val="0"/>
@@ -509,9 +1103,11 @@
       <w:pPr>
         <w:pStyle w:val="Heading1"/>
       </w:pPr>
+      <w:bookmarkStart w:id="5" w:name="_Toc165819218"/>
       <w:r>
         <w:t>CI pipeline</w:t>
       </w:r>
+      <w:bookmarkEnd w:id="5"/>
     </w:p>
     <w:p>
       <w:pPr>
@@ -549,7 +1145,7 @@
                     <pic:cNvPicPr/>
                   </pic:nvPicPr>
                   <pic:blipFill rotWithShape="1">
-                    <a:blip r:embed="rId8">
+                    <a:blip r:embed="rId9">
                       <a:extLst>
                         <a:ext uri="{28A0092B-C50C-407E-A947-70E740481C1C}">
                           <a14:useLocalDpi xmlns:a14="http://schemas.microsoft.com/office/drawing/2010/main" val="0"/>
@@ -584,6 +1180,546 @@
       </w:r>
     </w:p>
     <w:p/>
+    <w:p>
+      <w:pPr>
+        <w:pStyle w:val="Heading2"/>
+      </w:pPr>
+      <w:bookmarkStart w:id="6" w:name="_Toc165819219"/>
+      <w:r>
+        <w:t>YML file</w:t>
+      </w:r>
+      <w:bookmarkEnd w:id="6"/>
+    </w:p>
+    <w:p>
+      <w:proofErr w:type="spellStart"/>
+      <w:r>
+        <w:t>Yml</w:t>
+      </w:r>
+      <w:proofErr w:type="spellEnd"/>
+      <w:r>
+        <w:t xml:space="preserve"> file on GitHub</w:t>
+      </w:r>
+      <w:r>
+        <w:t xml:space="preserve"> action</w:t>
+      </w:r>
+      <w:r>
+        <w:t>.</w:t>
+      </w:r>
+    </w:p>
+    <w:p/>
+    <w:p>
+      <w:r>
+        <w:t xml:space="preserve">name: </w:t>
+      </w:r>
+      <w:proofErr w:type="spellStart"/>
+      <w:r>
+        <w:t>MusicTrivia</w:t>
+      </w:r>
+      <w:proofErr w:type="spellEnd"/>
+    </w:p>
+    <w:p/>
+    <w:p>
+      <w:r>
+        <w:t>on:</w:t>
+      </w:r>
+    </w:p>
+    <w:p>
+      <w:r>
+        <w:t xml:space="preserve">  push:</w:t>
+      </w:r>
+    </w:p>
+    <w:p>
+      <w:r>
+        <w:t xml:space="preserve">    branches:</w:t>
+      </w:r>
+    </w:p>
+    <w:p>
+      <w:r>
+        <w:t xml:space="preserve">      - development</w:t>
+      </w:r>
+    </w:p>
+    <w:p/>
+    <w:p>
+      <w:r>
+        <w:t>jobs:</w:t>
+      </w:r>
+    </w:p>
+    <w:p>
+      <w:r>
+        <w:t xml:space="preserve">  build:</w:t>
+      </w:r>
+    </w:p>
+    <w:p>
+      <w:r>
+        <w:t xml:space="preserve">    runs-on: ubuntu-latest</w:t>
+      </w:r>
+    </w:p>
+    <w:p/>
+    <w:p>
+      <w:r>
+        <w:t xml:space="preserve">    steps:</w:t>
+      </w:r>
+    </w:p>
+    <w:p>
+      <w:r>
+        <w:t xml:space="preserve">    - uses: actions/checkout@v4</w:t>
+      </w:r>
+    </w:p>
+    <w:p>
+      <w:r>
+        <w:t xml:space="preserve">    - uses: actions/setup-java@v4</w:t>
+      </w:r>
+    </w:p>
+    <w:p>
+      <w:r>
+        <w:lastRenderedPageBreak/>
+        <w:t xml:space="preserve">      with:</w:t>
+      </w:r>
+    </w:p>
+    <w:p>
+      <w:r>
+        <w:t xml:space="preserve">        distribution: '</w:t>
+      </w:r>
+      <w:proofErr w:type="spellStart"/>
+      <w:r>
+        <w:t>temurin</w:t>
+      </w:r>
+      <w:proofErr w:type="spellEnd"/>
+      <w:r>
+        <w:t>'</w:t>
+      </w:r>
+    </w:p>
+    <w:p>
+      <w:r>
+        <w:t xml:space="preserve">        java-version: '21'</w:t>
+      </w:r>
+    </w:p>
+    <w:p>
+      <w:r>
+        <w:t xml:space="preserve">        cache: '</w:t>
+      </w:r>
+      <w:proofErr w:type="spellStart"/>
+      <w:r>
+        <w:t>gradle</w:t>
+      </w:r>
+      <w:proofErr w:type="spellEnd"/>
+      <w:r>
+        <w:t>'</w:t>
+      </w:r>
+    </w:p>
+    <w:p>
+      <w:r>
+        <w:t xml:space="preserve">        </w:t>
+      </w:r>
+    </w:p>
+    <w:p>
+      <w:r>
+        <w:t xml:space="preserve">    - name: Build with Gradle</w:t>
+      </w:r>
+    </w:p>
+    <w:p>
+      <w:r>
+        <w:t xml:space="preserve">      run: |</w:t>
+      </w:r>
+    </w:p>
+    <w:p>
+      <w:r>
+        <w:t xml:space="preserve">        cd </w:t>
+      </w:r>
+      <w:proofErr w:type="spellStart"/>
+      <w:r>
+        <w:t>MusicTrivia</w:t>
+      </w:r>
+      <w:proofErr w:type="spellEnd"/>
+    </w:p>
+    <w:p>
+      <w:r>
+        <w:t xml:space="preserve">        </w:t>
+      </w:r>
+      <w:proofErr w:type="spellStart"/>
+      <w:r>
+        <w:t>chmod</w:t>
+      </w:r>
+      <w:proofErr w:type="spellEnd"/>
+      <w:r>
+        <w:t xml:space="preserve"> +x </w:t>
+      </w:r>
+      <w:proofErr w:type="spellStart"/>
+      <w:r>
+        <w:t>gradlew</w:t>
+      </w:r>
+      <w:proofErr w:type="spellEnd"/>
+    </w:p>
+    <w:p>
+      <w:r>
+        <w:t xml:space="preserve">        ./</w:t>
+      </w:r>
+      <w:proofErr w:type="spellStart"/>
+      <w:r>
+        <w:t>gradlew</w:t>
+      </w:r>
+      <w:proofErr w:type="spellEnd"/>
+      <w:r>
+        <w:t xml:space="preserve"> assemble --no-daemon</w:t>
+      </w:r>
+    </w:p>
+    <w:p/>
+    <w:p>
+      <w:r>
+        <w:t xml:space="preserve">  test:</w:t>
+      </w:r>
+    </w:p>
+    <w:p>
+      <w:r>
+        <w:t xml:space="preserve">    runs-on: ubuntu-latest</w:t>
+      </w:r>
+    </w:p>
+    <w:p>
+      <w:r>
+        <w:t xml:space="preserve">    needs: build</w:t>
+      </w:r>
+    </w:p>
+    <w:p>
+      <w:r>
+        <w:t xml:space="preserve">    </w:t>
+      </w:r>
+    </w:p>
+    <w:p>
+      <w:r>
+        <w:t xml:space="preserve">    steps:</w:t>
+      </w:r>
+    </w:p>
+    <w:p>
+      <w:r>
+        <w:t xml:space="preserve">    - uses: actions/checkout@v4</w:t>
+      </w:r>
+    </w:p>
+    <w:p>
+      <w:r>
+        <w:t xml:space="preserve">    - uses: actions/setup-java@v4</w:t>
+      </w:r>
+    </w:p>
+    <w:p>
+      <w:r>
+        <w:t xml:space="preserve">      with:</w:t>
+      </w:r>
+    </w:p>
+    <w:p>
+      <w:r>
+        <w:t xml:space="preserve">        distribution: '</w:t>
+      </w:r>
+      <w:proofErr w:type="spellStart"/>
+      <w:r>
+        <w:t>temurin</w:t>
+      </w:r>
+      <w:proofErr w:type="spellEnd"/>
+      <w:r>
+        <w:t>'</w:t>
+      </w:r>
+    </w:p>
+    <w:p>
+      <w:r>
+        <w:t xml:space="preserve">        java-version: '21'</w:t>
+      </w:r>
+    </w:p>
+    <w:p>
+      <w:r>
+        <w:t xml:space="preserve">        cache: '</w:t>
+      </w:r>
+      <w:proofErr w:type="spellStart"/>
+      <w:r>
+        <w:t>gradle</w:t>
+      </w:r>
+      <w:proofErr w:type="spellEnd"/>
+      <w:r>
+        <w:t>'</w:t>
+      </w:r>
+    </w:p>
+    <w:p/>
+    <w:p>
+      <w:r>
+        <w:t xml:space="preserve">    - name: Test with Gradle</w:t>
+      </w:r>
+    </w:p>
+    <w:p>
+      <w:r>
+        <w:t xml:space="preserve">      run: |</w:t>
+      </w:r>
+    </w:p>
+    <w:p>
+      <w:r>
+        <w:t xml:space="preserve">        cd </w:t>
+      </w:r>
+      <w:proofErr w:type="spellStart"/>
+      <w:r>
+        <w:t>MusicTrivia</w:t>
+      </w:r>
+      <w:proofErr w:type="spellEnd"/>
+    </w:p>
+    <w:p>
+      <w:r>
+        <w:t xml:space="preserve">        </w:t>
+      </w:r>
+      <w:proofErr w:type="spellStart"/>
+      <w:r>
+        <w:t>chmod</w:t>
+      </w:r>
+      <w:proofErr w:type="spellEnd"/>
+      <w:r>
+        <w:t xml:space="preserve"> +x </w:t>
+      </w:r>
+      <w:proofErr w:type="spellStart"/>
+      <w:r>
+        <w:t>gradlew</w:t>
+      </w:r>
+      <w:proofErr w:type="spellEnd"/>
+    </w:p>
+    <w:p>
+      <w:r>
+        <w:t xml:space="preserve">        ./</w:t>
+      </w:r>
+      <w:proofErr w:type="spellStart"/>
+      <w:r>
+        <w:t>gradlew</w:t>
+      </w:r>
+      <w:proofErr w:type="spellEnd"/>
+      <w:r>
+        <w:t xml:space="preserve"> test</w:t>
+      </w:r>
+    </w:p>
+    <w:p>
+      <w:r>
+        <w:t xml:space="preserve">     </w:t>
+      </w:r>
+    </w:p>
+    <w:p>
+      <w:r>
+        <w:lastRenderedPageBreak/>
+        <w:t xml:space="preserve">  docker:</w:t>
+      </w:r>
+    </w:p>
+    <w:p>
+      <w:r>
+        <w:t xml:space="preserve">    runs-on: ubuntu-latest</w:t>
+      </w:r>
+    </w:p>
+    <w:p>
+      <w:r>
+        <w:t xml:space="preserve">    needs: test</w:t>
+      </w:r>
+    </w:p>
+    <w:p/>
+    <w:p>
+      <w:r>
+        <w:t xml:space="preserve">    steps:</w:t>
+      </w:r>
+    </w:p>
+    <w:p>
+      <w:r>
+        <w:t xml:space="preserve">    - uses: actions/checkout@v4</w:t>
+      </w:r>
+    </w:p>
+    <w:p>
+      <w:r>
+        <w:t xml:space="preserve">    - uses: actions/setup-java@v4</w:t>
+      </w:r>
+    </w:p>
+    <w:p>
+      <w:r>
+        <w:t xml:space="preserve">      with:</w:t>
+      </w:r>
+    </w:p>
+    <w:p>
+      <w:r>
+        <w:t xml:space="preserve">        distribution: '</w:t>
+      </w:r>
+      <w:proofErr w:type="spellStart"/>
+      <w:r>
+        <w:t>temurin</w:t>
+      </w:r>
+      <w:proofErr w:type="spellEnd"/>
+      <w:r>
+        <w:t>'</w:t>
+      </w:r>
+    </w:p>
+    <w:p>
+      <w:r>
+        <w:t xml:space="preserve">        java-version: '21'</w:t>
+      </w:r>
+    </w:p>
+    <w:p>
+      <w:r>
+        <w:t xml:space="preserve">        cache: '</w:t>
+      </w:r>
+      <w:proofErr w:type="spellStart"/>
+      <w:r>
+        <w:t>gradle</w:t>
+      </w:r>
+      <w:proofErr w:type="spellEnd"/>
+      <w:r>
+        <w:t>'</w:t>
+      </w:r>
+    </w:p>
+    <w:p/>
+    <w:p>
+      <w:r>
+        <w:t xml:space="preserve">    - name: Build with Gradle</w:t>
+      </w:r>
+    </w:p>
+    <w:p>
+      <w:r>
+        <w:t xml:space="preserve">      run: |</w:t>
+      </w:r>
+    </w:p>
+    <w:p>
+      <w:r>
+        <w:t xml:space="preserve">        cd </w:t>
+      </w:r>
+      <w:proofErr w:type="spellStart"/>
+      <w:r>
+        <w:t>MusicTrivia</w:t>
+      </w:r>
+      <w:proofErr w:type="spellEnd"/>
+    </w:p>
+    <w:p>
+      <w:r>
+        <w:t xml:space="preserve">        </w:t>
+      </w:r>
+      <w:proofErr w:type="spellStart"/>
+      <w:r>
+        <w:t>chmod</w:t>
+      </w:r>
+      <w:proofErr w:type="spellEnd"/>
+      <w:r>
+        <w:t xml:space="preserve"> +x </w:t>
+      </w:r>
+      <w:proofErr w:type="spellStart"/>
+      <w:r>
+        <w:t>gradlew</w:t>
+      </w:r>
+      <w:proofErr w:type="spellEnd"/>
+    </w:p>
+    <w:p>
+      <w:r>
+        <w:t xml:space="preserve">        ./</w:t>
+      </w:r>
+      <w:proofErr w:type="spellStart"/>
+      <w:r>
+        <w:t>gradlew</w:t>
+      </w:r>
+      <w:proofErr w:type="spellEnd"/>
+      <w:r>
+        <w:t xml:space="preserve"> assemble --no-daemon</w:t>
+      </w:r>
+    </w:p>
+    <w:p/>
+    <w:p>
+      <w:r>
+        <w:t xml:space="preserve">    - name: Set up Docker </w:t>
+      </w:r>
+      <w:proofErr w:type="spellStart"/>
+      <w:r>
+        <w:t>Buildx</w:t>
+      </w:r>
+      <w:proofErr w:type="spellEnd"/>
+    </w:p>
+    <w:p>
+      <w:r>
+        <w:t xml:space="preserve">      uses: docker/setup-buildx-action@v3</w:t>
+      </w:r>
+    </w:p>
+    <w:p/>
+    <w:p>
+      <w:r>
+        <w:t xml:space="preserve">    - name: Login to Docker Hub</w:t>
+      </w:r>
+    </w:p>
+    <w:p>
+      <w:r>
+        <w:t xml:space="preserve">      uses: docker/login-action@v3</w:t>
+      </w:r>
+    </w:p>
+    <w:p>
+      <w:r>
+        <w:t xml:space="preserve">      with:</w:t>
+      </w:r>
+    </w:p>
+    <w:p>
+      <w:r>
+        <w:t xml:space="preserve">        username: ${{ </w:t>
+      </w:r>
+      <w:proofErr w:type="spellStart"/>
+      <w:r>
+        <w:t>secrets.DOCKER_USERNAME</w:t>
+      </w:r>
+      <w:proofErr w:type="spellEnd"/>
+      <w:r>
+        <w:t xml:space="preserve"> }}</w:t>
+      </w:r>
+    </w:p>
+    <w:p>
+      <w:r>
+        <w:t xml:space="preserve">        password: ${{ </w:t>
+      </w:r>
+      <w:proofErr w:type="spellStart"/>
+      <w:r>
+        <w:t>secrets.DOCKER_PASSWORD</w:t>
+      </w:r>
+      <w:proofErr w:type="spellEnd"/>
+      <w:r>
+        <w:t xml:space="preserve"> }}</w:t>
+      </w:r>
+    </w:p>
+    <w:p/>
+    <w:p>
+      <w:r>
+        <w:t xml:space="preserve">    - name: Build and push Docker image</w:t>
+      </w:r>
+    </w:p>
+    <w:p>
+      <w:r>
+        <w:t xml:space="preserve">      run: |</w:t>
+      </w:r>
+    </w:p>
+    <w:p>
+      <w:r>
+        <w:lastRenderedPageBreak/>
+        <w:t xml:space="preserve">        cd </w:t>
+      </w:r>
+      <w:proofErr w:type="spellStart"/>
+      <w:r>
+        <w:t>MusicTrivia</w:t>
+      </w:r>
+      <w:proofErr w:type="spellEnd"/>
+    </w:p>
+    <w:p>
+      <w:r>
+        <w:t xml:space="preserve">        docker build -t tonyj3/</w:t>
+      </w:r>
+      <w:proofErr w:type="spellStart"/>
+      <w:r>
+        <w:t>music-trivia-backend:latest</w:t>
+      </w:r>
+      <w:proofErr w:type="spellEnd"/>
+      <w:r>
+        <w:t xml:space="preserve"> .</w:t>
+      </w:r>
+    </w:p>
+    <w:p>
+      <w:r>
+        <w:t xml:space="preserve">        docker push tonyj3/</w:t>
+      </w:r>
+      <w:proofErr w:type="spellStart"/>
+      <w:r>
+        <w:t>music-trivia-backend:latest</w:t>
+      </w:r>
+      <w:proofErr w:type="spellEnd"/>
+    </w:p>
+    <w:p>
+      <w:r>
+        <w:t xml:space="preserve">    </w:t>
+      </w:r>
+    </w:p>
     <w:sectPr>
       <w:pgSz w:w="12240" w:h="15840"/>
       <w:pgMar w:top="1417" w:right="1417" w:bottom="1417" w:left="1417" w:header="720" w:footer="720" w:gutter="0"/>
@@ -1201,6 +2337,58 @@
       </w:rPr>
     </w:tblStylePr>
   </w:style>
+  <w:style w:type="paragraph" w:styleId="TOCHeading">
+    <w:name w:val="TOC Heading"/>
+    <w:basedOn w:val="Heading1"/>
+    <w:next w:val="Normal"/>
+    <w:uiPriority w:val="39"/>
+    <w:unhideWhenUsed/>
+    <w:qFormat/>
+    <w:rsid w:val="00B40128"/>
+    <w:pPr>
+      <w:outlineLvl w:val="9"/>
+    </w:pPr>
+    <w:rPr>
+      <w:kern w:val="0"/>
+      <w14:ligatures w14:val="none"/>
+    </w:rPr>
+  </w:style>
+  <w:style w:type="paragraph" w:styleId="TOC1">
+    <w:name w:val="toc 1"/>
+    <w:basedOn w:val="Normal"/>
+    <w:next w:val="Normal"/>
+    <w:autoRedefine/>
+    <w:uiPriority w:val="39"/>
+    <w:unhideWhenUsed/>
+    <w:rsid w:val="00B40128"/>
+    <w:pPr>
+      <w:spacing w:after="100"/>
+    </w:pPr>
+  </w:style>
+  <w:style w:type="paragraph" w:styleId="TOC2">
+    <w:name w:val="toc 2"/>
+    <w:basedOn w:val="Normal"/>
+    <w:next w:val="Normal"/>
+    <w:autoRedefine/>
+    <w:uiPriority w:val="39"/>
+    <w:unhideWhenUsed/>
+    <w:rsid w:val="00B40128"/>
+    <w:pPr>
+      <w:spacing w:after="100"/>
+      <w:ind w:left="220"/>
+    </w:pPr>
+  </w:style>
+  <w:style w:type="character" w:styleId="Hyperlink">
+    <w:name w:val="Hyperlink"/>
+    <w:basedOn w:val="DefaultParagraphFont"/>
+    <w:uiPriority w:val="99"/>
+    <w:unhideWhenUsed/>
+    <w:rsid w:val="00B40128"/>
+    <w:rPr>
+      <w:color w:val="0563C1" w:themeColor="hyperlink"/>
+      <w:u w:val="single"/>
+    </w:rPr>
+  </w:style>
 </w:styles>
 </file>
 
@@ -1497,4 +2685,16 @@
     </a:ext>
   </a:extLst>
 </a:theme>
+</file>
+
+<file path=customXml/item1.xml><?xml version="1.0" encoding="utf-8"?>
+<b:Sources xmlns:b="http://schemas.openxmlformats.org/officeDocument/2006/bibliography" xmlns="http://schemas.openxmlformats.org/officeDocument/2006/bibliography" SelectedStyle="\APASixthEditionOfficeOnline.xsl" StyleName="APA" Version="6"/>
+</file>
+
+<file path=customXml/itemProps1.xml><?xml version="1.0" encoding="utf-8"?>
+<ds:datastoreItem xmlns:ds="http://schemas.openxmlformats.org/officeDocument/2006/customXml" ds:itemID="{F14547EA-A519-4157-8900-B72FF9FA27CC}">
+  <ds:schemaRefs>
+    <ds:schemaRef ds:uri="http://schemas.openxmlformats.org/officeDocument/2006/bibliography"/>
+  </ds:schemaRefs>
+</ds:datastoreItem>
 </file>
</xml_diff>